<commit_message>
Added: References for input
</commit_message>
<xml_diff>
--- a/References.docx
+++ b/References.docx
@@ -6,21 +6,32 @@
       <w:pPr>
         <w:pStyle w:val="Title"/>
       </w:pPr>
+      <w:commentRangeStart w:id="0"/>
       <w:r>
         <w:t>References</w:t>
+      </w:r>
+      <w:commentRangeEnd w:id="0"/>
+      <w:r>
+        <w:rPr>
+          <w:rStyle w:val="CommentReference"/>
+          <w:rFonts w:asciiTheme="minorHAnsi" w:eastAsiaTheme="minorHAnsi" w:hAnsiTheme="minorHAnsi" w:cstheme="minorBidi"/>
+          <w:spacing w:val="0"/>
+          <w:kern w:val="2"/>
+        </w:rPr>
+        <w:commentReference w:id="0"/>
       </w:r>
     </w:p>
     <w:p>
-      <w:commentRangeStart w:id="0"/>
+      <w:commentRangeStart w:id="1"/>
       <w:r>
         <w:t>Maths Library</w:t>
       </w:r>
-      <w:commentRangeEnd w:id="0"/>
+      <w:commentRangeEnd w:id="1"/>
       <w:r>
         <w:rPr>
           <w:rStyle w:val="CommentReference"/>
         </w:rPr>
-        <w:commentReference w:id="0"/>
+        <w:commentReference w:id="1"/>
       </w:r>
     </w:p>
     <w:p>
@@ -76,22 +87,65 @@
       <w:r>
         <w:t xml:space="preserve"> </w:t>
       </w:r>
-      <w:commentRangeStart w:id="1"/>
+      <w:commentRangeStart w:id="2"/>
       <w:r>
         <w:t>Unknown</w:t>
       </w:r>
-      <w:commentRangeEnd w:id="1"/>
+      <w:commentRangeEnd w:id="2"/>
       <w:r>
         <w:rPr>
           <w:rStyle w:val="CommentReference"/>
         </w:rPr>
-        <w:commentReference w:id="1"/>
+        <w:commentReference w:id="2"/>
       </w:r>
       <w:r>
         <w:t xml:space="preserve">: </w:t>
       </w:r>
       <w:r>
         <w:t>Genever Benning</w:t>
+      </w:r>
+    </w:p>
+    <w:p>
+      <w:proofErr w:type="spellStart"/>
+      <w:r>
+        <w:t>Windows.h</w:t>
+      </w:r>
+      <w:proofErr w:type="spellEnd"/>
+    </w:p>
+    <w:p>
+      <w:r>
+        <w:t>GET REFERENCE</w:t>
+      </w:r>
+    </w:p>
+    <w:p>
+      <w:r>
+        <w:t>Windows Input Events</w:t>
+      </w:r>
+    </w:p>
+    <w:p>
+      <w:r>
+        <w:t xml:space="preserve">Microsoft (2019) </w:t>
+      </w:r>
+      <w:r>
+        <w:rPr>
+          <w:i/>
+          <w:iCs/>
+        </w:rPr>
+        <w:t xml:space="preserve">Keyboard and Mouse Input </w:t>
+      </w:r>
+      <w:r>
+        <w:t xml:space="preserve">Accessible at: </w:t>
+      </w:r>
+      <w:hyperlink r:id="rId9" w:history="1">
+        <w:r>
+          <w:rPr>
+            <w:rStyle w:val="Hyperlink"/>
+          </w:rPr>
+          <w:t>https://learn.microsoft.com/en-us/windows/win32/inputdev/user-input</w:t>
+        </w:r>
+      </w:hyperlink>
+      <w:r>
+        <w:t xml:space="preserve"> (Accessed On: 8 November 2024)</w:t>
       </w:r>
     </w:p>
     <w:sectPr>
@@ -106,7 +160,7 @@
 
 <file path=word/comments.xml><?xml version="1.0" encoding="utf-8"?>
 <w:comments xmlns:wpc="http://schemas.microsoft.com/office/word/2010/wordprocessingCanvas" xmlns:cx="http://schemas.microsoft.com/office/drawing/2014/chartex" xmlns:cx1="http://schemas.microsoft.com/office/drawing/2015/9/8/chartex" xmlns:cx2="http://schemas.microsoft.com/office/drawing/2015/10/21/chartex" xmlns:cx3="http://schemas.microsoft.com/office/drawing/2016/5/9/chartex" xmlns:cx4="http://schemas.microsoft.com/office/drawing/2016/5/10/chartex" xmlns:cx5="http://schemas.microsoft.com/office/drawing/2016/5/11/chartex" xmlns:cx6="http://schemas.microsoft.com/office/drawing/2016/5/12/chartex" xmlns:cx7="http://schemas.microsoft.com/office/drawing/2016/5/13/chartex" xmlns:cx8="http://schemas.microsoft.com/office/drawing/2016/5/14/chartex" xmlns:mc="http://schemas.openxmlformats.org/markup-compatibility/2006" xmlns:aink="http://schemas.microsoft.com/office/drawing/2016/ink" xmlns:am3d="http://schemas.microsoft.com/office/drawing/2017/model3d" xmlns:o="urn:schemas-microsoft-com:office:office" xmlns:oel="http://schemas.microsoft.com/office/2019/extlst" xmlns:r="http://schemas.openxmlformats.org/officeDocument/2006/relationships" xmlns:m="http://schemas.openxmlformats.org/officeDocument/2006/math" xmlns:v="urn:schemas-microsoft-com:vml" xmlns:wp14="http://schemas.microsoft.com/office/word/2010/wordprocessingDrawing" xmlns:wp="http://schemas.openxmlformats.org/drawingml/2006/wordprocessingDrawing" xmlns:w10="urn:schemas-microsoft-com:office:word" xmlns:w="http://schemas.openxmlformats.org/wordprocessingml/2006/main" xmlns:w14="http://schemas.microsoft.com/office/word/2010/wordml" xmlns:w15="http://schemas.microsoft.com/office/word/2012/wordml" xmlns:w16cex="http://schemas.microsoft.com/office/word/2018/wordml/cex" xmlns:w16cid="http://schemas.microsoft.com/office/word/2016/wordml/cid" xmlns:w16="http://schemas.microsoft.com/office/word/2018/wordml" xmlns:w16du="http://schemas.microsoft.com/office/word/2023/wordml/word16du" xmlns:w16sdtdh="http://schemas.microsoft.com/office/word/2020/wordml/sdtdatahash" xmlns:w16se="http://schemas.microsoft.com/office/word/2015/wordml/symex" xmlns:wpg="http://schemas.microsoft.com/office/word/2010/wordprocessingGroup" xmlns:wpi="http://schemas.microsoft.com/office/word/2010/wordprocessingInk" xmlns:wne="http://schemas.microsoft.com/office/word/2006/wordml" xmlns:wps="http://schemas.microsoft.com/office/word/2010/wordprocessingShape" mc:Ignorable="w14 w15 w16se w16cid w16 w16cex w16sdtdh w16du wp14">
-  <w:comment w:id="0" w:author="Cormac Somerville" w:date="2024-10-24T19:11:00Z" w:initials="CS">
+  <w:comment w:id="0" w:author="CORMAC SOMERVILLE" w:date="2024-11-08T16:04:00Z" w:initials="CS">
     <w:p>
       <w:pPr>
         <w:pStyle w:val="CommentText"/>
@@ -118,11 +172,27 @@
         <w:annotationRef/>
       </w:r>
       <w:r>
-        <w:t>How reference library this is code ref</w:t>
+        <w:t xml:space="preserve">Check format pls </w:t>
       </w:r>
     </w:p>
   </w:comment>
-  <w:comment w:id="1" w:author="Cormac Somerville" w:date="2024-10-24T18:57:00Z" w:initials="CS">
+  <w:comment w:id="1" w:author="Cormac Somerville" w:date="2024-10-24T19:11:00Z" w:initials="CS">
+    <w:p>
+      <w:pPr>
+        <w:pStyle w:val="CommentText"/>
+      </w:pPr>
+      <w:r>
+        <w:rPr>
+          <w:rStyle w:val="CommentReference"/>
+        </w:rPr>
+        <w:annotationRef/>
+      </w:r>
+      <w:r>
+        <w:t>How reference library this is code ref</w:t>
+      </w:r>
+    </w:p>
+  </w:comment>
+  <w:comment w:id="2" w:author="Cormac Somerville" w:date="2024-10-24T18:57:00Z" w:initials="CS">
     <w:p>
       <w:pPr>
         <w:pStyle w:val="CommentText"/>
@@ -143,6 +213,7 @@
 
 <file path=word/commentsExtended.xml><?xml version="1.0" encoding="utf-8"?>
 <w15:commentsEx xmlns:wpc="http://schemas.microsoft.com/office/word/2010/wordprocessingCanvas" xmlns:cx="http://schemas.microsoft.com/office/drawing/2014/chartex" xmlns:cx1="http://schemas.microsoft.com/office/drawing/2015/9/8/chartex" xmlns:cx2="http://schemas.microsoft.com/office/drawing/2015/10/21/chartex" xmlns:cx3="http://schemas.microsoft.com/office/drawing/2016/5/9/chartex" xmlns:cx4="http://schemas.microsoft.com/office/drawing/2016/5/10/chartex" xmlns:cx5="http://schemas.microsoft.com/office/drawing/2016/5/11/chartex" xmlns:cx6="http://schemas.microsoft.com/office/drawing/2016/5/12/chartex" xmlns:cx7="http://schemas.microsoft.com/office/drawing/2016/5/13/chartex" xmlns:cx8="http://schemas.microsoft.com/office/drawing/2016/5/14/chartex" xmlns:mc="http://schemas.openxmlformats.org/markup-compatibility/2006" xmlns:aink="http://schemas.microsoft.com/office/drawing/2016/ink" xmlns:am3d="http://schemas.microsoft.com/office/drawing/2017/model3d" xmlns:o="urn:schemas-microsoft-com:office:office" xmlns:oel="http://schemas.microsoft.com/office/2019/extlst" xmlns:r="http://schemas.openxmlformats.org/officeDocument/2006/relationships" xmlns:m="http://schemas.openxmlformats.org/officeDocument/2006/math" xmlns:v="urn:schemas-microsoft-com:vml" xmlns:wp14="http://schemas.microsoft.com/office/word/2010/wordprocessingDrawing" xmlns:wp="http://schemas.openxmlformats.org/drawingml/2006/wordprocessingDrawing" xmlns:w10="urn:schemas-microsoft-com:office:word" xmlns:w="http://schemas.openxmlformats.org/wordprocessingml/2006/main" xmlns:w14="http://schemas.microsoft.com/office/word/2010/wordml" xmlns:w15="http://schemas.microsoft.com/office/word/2012/wordml" xmlns:w16cex="http://schemas.microsoft.com/office/word/2018/wordml/cex" xmlns:w16cid="http://schemas.microsoft.com/office/word/2016/wordml/cid" xmlns:w16="http://schemas.microsoft.com/office/word/2018/wordml" xmlns:w16du="http://schemas.microsoft.com/office/word/2023/wordml/word16du" xmlns:w16sdtdh="http://schemas.microsoft.com/office/word/2020/wordml/sdtdatahash" xmlns:w16se="http://schemas.microsoft.com/office/word/2015/wordml/symex" xmlns:wpg="http://schemas.microsoft.com/office/word/2010/wordprocessingGroup" xmlns:wpi="http://schemas.microsoft.com/office/word/2010/wordprocessingInk" xmlns:wne="http://schemas.microsoft.com/office/word/2006/wordml" xmlns:wps="http://schemas.microsoft.com/office/word/2010/wordprocessingShape" mc:Ignorable="w14 w15 w16se w16cid w16 w16cex w16sdtdh w16du wp14">
+  <w15:commentEx w15:paraId="3E67B927" w15:done="0"/>
   <w15:commentEx w15:paraId="2C4837E3" w15:done="0"/>
   <w15:commentEx w15:paraId="08671320" w15:done="0"/>
 </w15:commentsEx>
@@ -150,6 +221,7 @@
 
 <file path=word/commentsExtensible.xml><?xml version="1.0" encoding="utf-8"?>
 <w16cex:commentsExtensible xmlns:wpc="http://schemas.microsoft.com/office/word/2010/wordprocessingCanvas" xmlns:cx="http://schemas.microsoft.com/office/drawing/2014/chartex" xmlns:cx1="http://schemas.microsoft.com/office/drawing/2015/9/8/chartex" xmlns:cx2="http://schemas.microsoft.com/office/drawing/2015/10/21/chartex" xmlns:cx3="http://schemas.microsoft.com/office/drawing/2016/5/9/chartex" xmlns:cx4="http://schemas.microsoft.com/office/drawing/2016/5/10/chartex" xmlns:cx5="http://schemas.microsoft.com/office/drawing/2016/5/11/chartex" xmlns:cx6="http://schemas.microsoft.com/office/drawing/2016/5/12/chartex" xmlns:cx7="http://schemas.microsoft.com/office/drawing/2016/5/13/chartex" xmlns:cx8="http://schemas.microsoft.com/office/drawing/2016/5/14/chartex" xmlns:cr="http://schemas.microsoft.com/office/comments/2020/reactions" xmlns:mc="http://schemas.openxmlformats.org/markup-compatibility/2006" xmlns:aink="http://schemas.microsoft.com/office/drawing/2016/ink" xmlns:am3d="http://schemas.microsoft.com/office/drawing/2017/model3d" xmlns:o="urn:schemas-microsoft-com:office:office" xmlns:oel="http://schemas.microsoft.com/office/2019/extlst" xmlns:r="http://schemas.openxmlformats.org/officeDocument/2006/relationships" xmlns:m="http://schemas.openxmlformats.org/officeDocument/2006/math" xmlns:v="urn:schemas-microsoft-com:vml" xmlns:wp14="http://schemas.microsoft.com/office/word/2010/wordprocessingDrawing" xmlns:wp="http://schemas.openxmlformats.org/drawingml/2006/wordprocessingDrawing" xmlns:w10="urn:schemas-microsoft-com:office:word" xmlns:w="http://schemas.openxmlformats.org/wordprocessingml/2006/main" xmlns:w14="http://schemas.microsoft.com/office/word/2010/wordml" xmlns:w15="http://schemas.microsoft.com/office/word/2012/wordml" xmlns:w16cex="http://schemas.microsoft.com/office/word/2018/wordml/cex" xmlns:w16cid="http://schemas.microsoft.com/office/word/2016/wordml/cid" xmlns:w16="http://schemas.microsoft.com/office/word/2018/wordml" xmlns:w16du="http://schemas.microsoft.com/office/word/2023/wordml/word16du" xmlns:w16sdtdh="http://schemas.microsoft.com/office/word/2020/wordml/sdtdatahash" xmlns:w16se="http://schemas.microsoft.com/office/word/2015/wordml/symex" xmlns:wpg="http://schemas.microsoft.com/office/word/2010/wordprocessingGroup" xmlns:wpi="http://schemas.microsoft.com/office/word/2010/wordprocessingInk" xmlns:wne="http://schemas.microsoft.com/office/word/2006/wordml" xmlns:wps="http://schemas.microsoft.com/office/word/2010/wordprocessingShape" mc:Ignorable="w14 w15 w16se w16cid w16 w16cex w16sdtdh cr w16du wp14">
+  <w16cex:commentExtensible w16cex:durableId="60BEFFFC" w16cex:dateUtc="2024-11-08T16:04:00Z"/>
   <w16cex:commentExtensible w16cex:durableId="0C21026F" w16cex:dateUtc="2024-10-24T18:11:00Z"/>
   <w16cex:commentExtensible w16cex:durableId="1DAF84B3" w16cex:dateUtc="2024-10-24T17:57:00Z"/>
 </w16cex:commentsExtensible>
@@ -157,6 +229,7 @@
 
 <file path=word/commentsIds.xml><?xml version="1.0" encoding="utf-8"?>
 <w16cid:commentsIds xmlns:wpc="http://schemas.microsoft.com/office/word/2010/wordprocessingCanvas" xmlns:cx="http://schemas.microsoft.com/office/drawing/2014/chartex" xmlns:cx1="http://schemas.microsoft.com/office/drawing/2015/9/8/chartex" xmlns:cx2="http://schemas.microsoft.com/office/drawing/2015/10/21/chartex" xmlns:cx3="http://schemas.microsoft.com/office/drawing/2016/5/9/chartex" xmlns:cx4="http://schemas.microsoft.com/office/drawing/2016/5/10/chartex" xmlns:cx5="http://schemas.microsoft.com/office/drawing/2016/5/11/chartex" xmlns:cx6="http://schemas.microsoft.com/office/drawing/2016/5/12/chartex" xmlns:cx7="http://schemas.microsoft.com/office/drawing/2016/5/13/chartex" xmlns:cx8="http://schemas.microsoft.com/office/drawing/2016/5/14/chartex" xmlns:mc="http://schemas.openxmlformats.org/markup-compatibility/2006" xmlns:aink="http://schemas.microsoft.com/office/drawing/2016/ink" xmlns:am3d="http://schemas.microsoft.com/office/drawing/2017/model3d" xmlns:o="urn:schemas-microsoft-com:office:office" xmlns:oel="http://schemas.microsoft.com/office/2019/extlst" xmlns:r="http://schemas.openxmlformats.org/officeDocument/2006/relationships" xmlns:m="http://schemas.openxmlformats.org/officeDocument/2006/math" xmlns:v="urn:schemas-microsoft-com:vml" xmlns:wp14="http://schemas.microsoft.com/office/word/2010/wordprocessingDrawing" xmlns:wp="http://schemas.openxmlformats.org/drawingml/2006/wordprocessingDrawing" xmlns:w10="urn:schemas-microsoft-com:office:word" xmlns:w="http://schemas.openxmlformats.org/wordprocessingml/2006/main" xmlns:w14="http://schemas.microsoft.com/office/word/2010/wordml" xmlns:w15="http://schemas.microsoft.com/office/word/2012/wordml" xmlns:w16cex="http://schemas.microsoft.com/office/word/2018/wordml/cex" xmlns:w16cid="http://schemas.microsoft.com/office/word/2016/wordml/cid" xmlns:w16="http://schemas.microsoft.com/office/word/2018/wordml" xmlns:w16du="http://schemas.microsoft.com/office/word/2023/wordml/word16du" xmlns:w16sdtdh="http://schemas.microsoft.com/office/word/2020/wordml/sdtdatahash" xmlns:w16se="http://schemas.microsoft.com/office/word/2015/wordml/symex" xmlns:wpg="http://schemas.microsoft.com/office/word/2010/wordprocessingGroup" xmlns:wpi="http://schemas.microsoft.com/office/word/2010/wordprocessingInk" xmlns:wne="http://schemas.microsoft.com/office/word/2006/wordml" xmlns:wps="http://schemas.microsoft.com/office/word/2010/wordprocessingShape" mc:Ignorable="w14 w15 w16se w16cid w16 w16cex w16sdtdh w16du wp14">
+  <w16cid:commentId w16cid:paraId="3E67B927" w16cid:durableId="60BEFFFC"/>
   <w16cid:commentId w16cid:paraId="2C4837E3" w16cid:durableId="0C21026F"/>
   <w16cid:commentId w16cid:paraId="08671320" w16cid:durableId="1DAF84B3"/>
 </w16cid:commentsIds>
@@ -164,6 +237,9 @@
 
 <file path=word/people.xml><?xml version="1.0" encoding="utf-8"?>
 <w15:people xmlns:wpc="http://schemas.microsoft.com/office/word/2010/wordprocessingCanvas" xmlns:cx="http://schemas.microsoft.com/office/drawing/2014/chartex" xmlns:cx1="http://schemas.microsoft.com/office/drawing/2015/9/8/chartex" xmlns:cx2="http://schemas.microsoft.com/office/drawing/2015/10/21/chartex" xmlns:cx3="http://schemas.microsoft.com/office/drawing/2016/5/9/chartex" xmlns:cx4="http://schemas.microsoft.com/office/drawing/2016/5/10/chartex" xmlns:cx5="http://schemas.microsoft.com/office/drawing/2016/5/11/chartex" xmlns:cx6="http://schemas.microsoft.com/office/drawing/2016/5/12/chartex" xmlns:cx7="http://schemas.microsoft.com/office/drawing/2016/5/13/chartex" xmlns:cx8="http://schemas.microsoft.com/office/drawing/2016/5/14/chartex" xmlns:mc="http://schemas.openxmlformats.org/markup-compatibility/2006" xmlns:aink="http://schemas.microsoft.com/office/drawing/2016/ink" xmlns:am3d="http://schemas.microsoft.com/office/drawing/2017/model3d" xmlns:o="urn:schemas-microsoft-com:office:office" xmlns:oel="http://schemas.microsoft.com/office/2019/extlst" xmlns:r="http://schemas.openxmlformats.org/officeDocument/2006/relationships" xmlns:m="http://schemas.openxmlformats.org/officeDocument/2006/math" xmlns:v="urn:schemas-microsoft-com:vml" xmlns:wp14="http://schemas.microsoft.com/office/word/2010/wordprocessingDrawing" xmlns:wp="http://schemas.openxmlformats.org/drawingml/2006/wordprocessingDrawing" xmlns:w10="urn:schemas-microsoft-com:office:word" xmlns:w="http://schemas.openxmlformats.org/wordprocessingml/2006/main" xmlns:w14="http://schemas.microsoft.com/office/word/2010/wordml" xmlns:w15="http://schemas.microsoft.com/office/word/2012/wordml" xmlns:w16cex="http://schemas.microsoft.com/office/word/2018/wordml/cex" xmlns:w16cid="http://schemas.microsoft.com/office/word/2016/wordml/cid" xmlns:w16="http://schemas.microsoft.com/office/word/2018/wordml" xmlns:w16du="http://schemas.microsoft.com/office/word/2023/wordml/word16du" xmlns:w16sdtdh="http://schemas.microsoft.com/office/word/2020/wordml/sdtdatahash" xmlns:w16se="http://schemas.microsoft.com/office/word/2015/wordml/symex" xmlns:wpg="http://schemas.microsoft.com/office/word/2010/wordprocessingGroup" xmlns:wpi="http://schemas.microsoft.com/office/word/2010/wordprocessingInk" xmlns:wne="http://schemas.microsoft.com/office/word/2006/wordml" xmlns:wps="http://schemas.microsoft.com/office/word/2010/wordprocessingShape" mc:Ignorable="w14 w15 w16se w16cid w16 w16cex w16sdtdh w16du wp14">
+  <w15:person w15:author="CORMAC SOMERVILLE">
+    <w15:presenceInfo w15:providerId="AD" w15:userId="S::2200592@uad.ac.uk::43bd6d19-f5b5-4cca-9394-4161d75239a4"/>
+  </w15:person>
   <w15:person w15:author="Cormac Somerville">
     <w15:presenceInfo w15:providerId="Windows Live" w15:userId="faa6b5df651c2ac3"/>
   </w15:person>
@@ -773,6 +849,7 @@
   <w:style w:type="character" w:default="1" w:styleId="DefaultParagraphFont">
     <w:name w:val="Default Paragraph Font"/>
     <w:uiPriority w:val="1"/>
+    <w:semiHidden/>
     <w:unhideWhenUsed/>
   </w:style>
   <w:style w:type="table" w:default="1" w:styleId="TableNormal">

</xml_diff>

<commit_message>
Added: Mouse Input & Lots of fixes
Input mostly done, need to add comments and fix unhiding mouse
</commit_message>
<xml_diff>
--- a/References.docx
+++ b/References.docx
@@ -148,6 +148,47 @@
         <w:t xml:space="preserve"> (Accessed On: 8 November 2024)</w:t>
       </w:r>
     </w:p>
+    <w:p>
+      <w:r>
+        <w:t>Microsoft (</w:t>
+      </w:r>
+      <w:r>
+        <w:t>2023</w:t>
+      </w:r>
+      <w:r>
+        <w:t xml:space="preserve">) </w:t>
+      </w:r>
+      <w:r>
+        <w:rPr>
+          <w:i/>
+          <w:iCs/>
+        </w:rPr>
+        <w:t>Taking Advantage of High-Definition Mouse Movement</w:t>
+      </w:r>
+      <w:r>
+        <w:rPr>
+          <w:i/>
+          <w:iCs/>
+        </w:rPr>
+        <w:t xml:space="preserve"> </w:t>
+      </w:r>
+      <w:r>
+        <w:t xml:space="preserve">Accessible at: </w:t>
+      </w:r>
+      <w:r>
+        <w:t>https://learn.microsoft.com/en-us/windows/win32/dxtecharts/taking-advantage-of-high-dpi-mouse-movement</w:t>
+      </w:r>
+      <w:r>
+        <w:t xml:space="preserve"> (Accessed On: </w:t>
+      </w:r>
+      <w:r>
+        <w:t>17</w:t>
+      </w:r>
+      <w:r>
+        <w:t xml:space="preserve"> November 2024)</w:t>
+      </w:r>
+    </w:p>
+    <w:p/>
     <w:sectPr>
       <w:pgSz w:w="11906" w:h="16838"/>
       <w:pgMar w:top="1440" w:right="1440" w:bottom="1440" w:left="1440" w:header="708" w:footer="708" w:gutter="0"/>
@@ -176,7 +217,7 @@
       </w:r>
     </w:p>
   </w:comment>
-  <w:comment w:id="1" w:author="Cormac Somerville" w:date="2024-10-24T19:11:00Z" w:initials="CS">
+  <w:comment w:id="1" w:author="CORMAC SOMERVILLE" w:date="2024-10-24T19:11:00Z" w:initials="CS">
     <w:p>
       <w:pPr>
         <w:pStyle w:val="CommentText"/>
@@ -192,7 +233,7 @@
       </w:r>
     </w:p>
   </w:comment>
-  <w:comment w:id="2" w:author="Cormac Somerville" w:date="2024-10-24T18:57:00Z" w:initials="CS">
+  <w:comment w:id="2" w:author="CORMAC SOMERVILLE" w:date="2024-10-24T18:57:00Z" w:initials="CS">
     <w:p>
       <w:pPr>
         <w:pStyle w:val="CommentText"/>
@@ -239,9 +280,6 @@
 <w15:people xmlns:wpc="http://schemas.microsoft.com/office/word/2010/wordprocessingCanvas" xmlns:cx="http://schemas.microsoft.com/office/drawing/2014/chartex" xmlns:cx1="http://schemas.microsoft.com/office/drawing/2015/9/8/chartex" xmlns:cx2="http://schemas.microsoft.com/office/drawing/2015/10/21/chartex" xmlns:cx3="http://schemas.microsoft.com/office/drawing/2016/5/9/chartex" xmlns:cx4="http://schemas.microsoft.com/office/drawing/2016/5/10/chartex" xmlns:cx5="http://schemas.microsoft.com/office/drawing/2016/5/11/chartex" xmlns:cx6="http://schemas.microsoft.com/office/drawing/2016/5/12/chartex" xmlns:cx7="http://schemas.microsoft.com/office/drawing/2016/5/13/chartex" xmlns:cx8="http://schemas.microsoft.com/office/drawing/2016/5/14/chartex" xmlns:mc="http://schemas.openxmlformats.org/markup-compatibility/2006" xmlns:aink="http://schemas.microsoft.com/office/drawing/2016/ink" xmlns:am3d="http://schemas.microsoft.com/office/drawing/2017/model3d" xmlns:o="urn:schemas-microsoft-com:office:office" xmlns:oel="http://schemas.microsoft.com/office/2019/extlst" xmlns:r="http://schemas.openxmlformats.org/officeDocument/2006/relationships" xmlns:m="http://schemas.openxmlformats.org/officeDocument/2006/math" xmlns:v="urn:schemas-microsoft-com:vml" xmlns:wp14="http://schemas.microsoft.com/office/word/2010/wordprocessingDrawing" xmlns:wp="http://schemas.openxmlformats.org/drawingml/2006/wordprocessingDrawing" xmlns:w10="urn:schemas-microsoft-com:office:word" xmlns:w="http://schemas.openxmlformats.org/wordprocessingml/2006/main" xmlns:w14="http://schemas.microsoft.com/office/word/2010/wordml" xmlns:w15="http://schemas.microsoft.com/office/word/2012/wordml" xmlns:w16cex="http://schemas.microsoft.com/office/word/2018/wordml/cex" xmlns:w16cid="http://schemas.microsoft.com/office/word/2016/wordml/cid" xmlns:w16="http://schemas.microsoft.com/office/word/2018/wordml" xmlns:w16du="http://schemas.microsoft.com/office/word/2023/wordml/word16du" xmlns:w16sdtdh="http://schemas.microsoft.com/office/word/2020/wordml/sdtdatahash" xmlns:w16se="http://schemas.microsoft.com/office/word/2015/wordml/symex" xmlns:wpg="http://schemas.microsoft.com/office/word/2010/wordprocessingGroup" xmlns:wpi="http://schemas.microsoft.com/office/word/2010/wordprocessingInk" xmlns:wne="http://schemas.microsoft.com/office/word/2006/wordml" xmlns:wps="http://schemas.microsoft.com/office/word/2010/wordprocessingShape" mc:Ignorable="w14 w15 w16se w16cid w16 w16cex w16sdtdh w16du wp14">
   <w15:person w15:author="CORMAC SOMERVILLE">
     <w15:presenceInfo w15:providerId="AD" w15:userId="S::2200592@uad.ac.uk::43bd6d19-f5b5-4cca-9394-4161d75239a4"/>
-  </w15:person>
-  <w15:person w15:author="Cormac Somerville">
-    <w15:presenceInfo w15:providerId="Windows Live" w15:userId="faa6b5df651c2ac3"/>
   </w15:person>
 </w15:people>
 </file>

</xml_diff>

<commit_message>
Added: Json Library for use in serialisation
</commit_message>
<xml_diff>
--- a/References.docx
+++ b/References.docx
@@ -22,14 +22,26 @@
       </w:r>
     </w:p>
     <w:p>
+      <w:pPr>
+        <w:rPr>
+          <w:b/>
+          <w:bCs/>
+        </w:rPr>
+      </w:pPr>
       <w:commentRangeStart w:id="1"/>
       <w:r>
+        <w:rPr>
+          <w:b/>
+          <w:bCs/>
+        </w:rPr>
         <w:t>Maths Library</w:t>
       </w:r>
       <w:commentRangeEnd w:id="1"/>
       <w:r>
         <w:rPr>
           <w:rStyle w:val="CommentReference"/>
+          <w:b/>
+          <w:bCs/>
         </w:rPr>
         <w:commentReference w:id="1"/>
       </w:r>
@@ -53,7 +65,17 @@
       </w:hyperlink>
     </w:p>
     <w:p>
-      <w:r>
+      <w:pPr>
+        <w:rPr>
+          <w:b/>
+          <w:bCs/>
+        </w:rPr>
+      </w:pPr>
+      <w:r>
+        <w:rPr>
+          <w:b/>
+          <w:bCs/>
+        </w:rPr>
         <w:t>Graphics Library</w:t>
       </w:r>
     </w:p>
@@ -63,13 +85,31 @@
       </w:r>
     </w:p>
     <w:p>
-      <w:r>
+      <w:pPr>
+        <w:rPr>
+          <w:b/>
+          <w:bCs/>
+        </w:rPr>
+      </w:pPr>
+      <w:r>
+        <w:rPr>
+          <w:b/>
+          <w:bCs/>
+        </w:rPr>
         <w:t>Use</w:t>
       </w:r>
       <w:r>
+        <w:rPr>
+          <w:b/>
+          <w:bCs/>
+        </w:rPr>
         <w:t xml:space="preserve"> of </w:t>
       </w:r>
       <w:r>
+        <w:rPr>
+          <w:b/>
+          <w:bCs/>
+        </w:rPr>
         <w:t>Service Locator</w:t>
       </w:r>
     </w:p>
@@ -114,12 +154,27 @@
     </w:p>
     <w:p>
       <w:r>
-        <w:t>GET REFERENCE</w:t>
-      </w:r>
+        <w:t xml:space="preserve">How do </w:t>
+      </w:r>
+      <w:proofErr w:type="gramStart"/>
+      <w:r>
+        <w:t>reference ?!</w:t>
+      </w:r>
+      <w:proofErr w:type="gramEnd"/>
     </w:p>
     <w:p>
-      <w:r>
-        <w:t>Windows Input Events</w:t>
+      <w:pPr>
+        <w:rPr>
+          <w:b/>
+          <w:bCs/>
+        </w:rPr>
+      </w:pPr>
+      <w:r>
+        <w:rPr>
+          <w:b/>
+          <w:bCs/>
+        </w:rPr>
+        <w:t>Input information</w:t>
       </w:r>
     </w:p>
     <w:p>
@@ -150,27 +205,14 @@
     </w:p>
     <w:p>
       <w:r>
-        <w:t>Microsoft (</w:t>
-      </w:r>
-      <w:r>
-        <w:t>2023</w:t>
-      </w:r>
-      <w:r>
-        <w:t xml:space="preserve">) </w:t>
+        <w:t xml:space="preserve">Microsoft (2023) </w:t>
       </w:r>
       <w:r>
         <w:rPr>
           <w:i/>
           <w:iCs/>
         </w:rPr>
-        <w:t>Taking Advantage of High-Definition Mouse Movement</w:t>
-      </w:r>
-      <w:r>
-        <w:rPr>
-          <w:i/>
-          <w:iCs/>
-        </w:rPr>
-        <w:t xml:space="preserve"> </w:t>
+        <w:t xml:space="preserve">Taking Advantage of High-Definition Mouse Movement </w:t>
       </w:r>
       <w:r>
         <w:t xml:space="preserve">Accessible at: </w:t>
@@ -179,16 +221,40 @@
         <w:t>https://learn.microsoft.com/en-us/windows/win32/dxtecharts/taking-advantage-of-high-dpi-mouse-movement</w:t>
       </w:r>
       <w:r>
-        <w:t xml:space="preserve"> (Accessed On: </w:t>
-      </w:r>
-      <w:r>
-        <w:t>17</w:t>
-      </w:r>
-      <w:r>
-        <w:t xml:space="preserve"> November 2024)</w:t>
+        <w:t xml:space="preserve"> (Accessed On: 17 November 2024)</w:t>
       </w:r>
     </w:p>
-    <w:p/>
+    <w:p>
+      <w:pPr>
+        <w:rPr>
+          <w:b/>
+          <w:bCs/>
+        </w:rPr>
+      </w:pPr>
+      <w:r>
+        <w:rPr>
+          <w:b/>
+          <w:bCs/>
+        </w:rPr>
+        <w:t>JSON Library</w:t>
+      </w:r>
+    </w:p>
+    <w:p>
+      <w:r>
+        <w:t xml:space="preserve">Lohmann N (2013) JSON (v3.11.3) [C++] </w:t>
+      </w:r>
+      <w:hyperlink r:id="rId10" w:history="1">
+        <w:r>
+          <w:rPr>
+            <w:rStyle w:val="Hyperlink"/>
+          </w:rPr>
+          <w:t>https://github.com/nlohmann/json</w:t>
+        </w:r>
+      </w:hyperlink>
+      <w:r>
+        <w:t xml:space="preserve"> (Accessed On: 22 November 2024)</w:t>
+      </w:r>
+    </w:p>
     <w:sectPr>
       <w:pgSz w:w="11906" w:h="16838"/>
       <w:pgMar w:top="1440" w:right="1440" w:bottom="1440" w:left="1440" w:header="708" w:footer="708" w:gutter="0"/>

</xml_diff>

<commit_message>
Added: Options & Custom window parameters
Need to add nut for load
</commit_message>
<xml_diff>
--- a/References.docx
+++ b/References.docx
@@ -47,13 +47,8 @@
       </w:r>
     </w:p>
     <w:p>
-      <w:proofErr w:type="spellStart"/>
-      <w:r>
-        <w:t>bvisness</w:t>
-      </w:r>
-      <w:proofErr w:type="spellEnd"/>
-      <w:r>
-        <w:t xml:space="preserve"> (2016) Handmade Math (v2.0.0) [C++]. </w:t>
+      <w:r>
+        <w:t xml:space="preserve">bvisness (2016) Handmade Math (v2.0.0) [C++]. </w:t>
       </w:r>
       <w:hyperlink r:id="rId8" w:history="1">
         <w:r>
@@ -146,21 +141,14 @@
       </w:r>
     </w:p>
     <w:p>
-      <w:proofErr w:type="spellStart"/>
       <w:r>
         <w:t>Windows.h</w:t>
       </w:r>
-      <w:proofErr w:type="spellEnd"/>
-    </w:p>
-    <w:p>
-      <w:r>
-        <w:t xml:space="preserve">How do </w:t>
-      </w:r>
-      <w:proofErr w:type="gramStart"/>
-      <w:r>
-        <w:t>reference ?!</w:t>
-      </w:r>
-      <w:proofErr w:type="gramEnd"/>
+    </w:p>
+    <w:p>
+      <w:r>
+        <w:t>How do reference ?!</w:t>
+      </w:r>
     </w:p>
     <w:p>
       <w:pPr>
@@ -253,6 +241,47 @@
       </w:hyperlink>
       <w:r>
         <w:t xml:space="preserve"> (Accessed On: 22 November 2024)</w:t>
+      </w:r>
+    </w:p>
+    <w:p>
+      <w:pPr>
+        <w:rPr>
+          <w:b/>
+          <w:bCs/>
+        </w:rPr>
+      </w:pPr>
+      <w:r>
+        <w:rPr>
+          <w:b/>
+          <w:bCs/>
+        </w:rPr>
+        <w:t>Wide string from narrow</w:t>
+      </w:r>
+    </w:p>
+    <w:p>
+      <w:r>
+        <w:t xml:space="preserve">Christopher (2011) </w:t>
+      </w:r>
+      <w:r>
+        <w:rPr>
+          <w:i/>
+          <w:iCs/>
+        </w:rPr>
+        <w:t>Converting Narrow String To Wide String</w:t>
+      </w:r>
+      <w:r>
+        <w:t xml:space="preserve"> Available at: </w:t>
+      </w:r>
+      <w:hyperlink r:id="rId11" w:history="1">
+        <w:r>
+          <w:rPr>
+            <w:rStyle w:val="Hyperlink"/>
+          </w:rPr>
+          <w:t>https://stackoverflow.com/questions/6691555/converting-narrow-string-to-wide-string</w:t>
+        </w:r>
+      </w:hyperlink>
+      <w:r>
+        <w:t xml:space="preserve"> (Accessed On: 29 November 2024)</w:t>
       </w:r>
     </w:p>
     <w:sectPr>
@@ -1356,6 +1385,18 @@
       <w:shd w:val="clear" w:color="auto" w:fill="E1DFDD"/>
     </w:rPr>
   </w:style>
+  <w:style w:type="character" w:styleId="FollowedHyperlink">
+    <w:name w:val="FollowedHyperlink"/>
+    <w:basedOn w:val="DefaultParagraphFont"/>
+    <w:uiPriority w:val="99"/>
+    <w:semiHidden/>
+    <w:unhideWhenUsed/>
+    <w:rsid w:val="005E4755"/>
+    <w:rPr>
+      <w:color w:val="96607D" w:themeColor="followedHyperlink"/>
+      <w:u w:val="single"/>
+    </w:rPr>
+  </w:style>
 </w:styles>
 </file>
 

</xml_diff>

<commit_message>
Added: Error codes to sheet
</commit_message>
<xml_diff>
--- a/References.docx
+++ b/References.docx
@@ -47,8 +47,13 @@
       </w:r>
     </w:p>
     <w:p>
-      <w:r>
-        <w:t xml:space="preserve">bvisness (2016) Handmade Math (v2.0.0) [C++]. </w:t>
+      <w:proofErr w:type="spellStart"/>
+      <w:r>
+        <w:t>bvisness</w:t>
+      </w:r>
+      <w:proofErr w:type="spellEnd"/>
+      <w:r>
+        <w:t xml:space="preserve"> (2016) Handmade Math (v2.0.0) [C++]. </w:t>
       </w:r>
       <w:hyperlink r:id="rId8" w:history="1">
         <w:r>
@@ -141,14 +146,21 @@
       </w:r>
     </w:p>
     <w:p>
+      <w:proofErr w:type="spellStart"/>
       <w:r>
         <w:t>Windows.h</w:t>
       </w:r>
+      <w:proofErr w:type="spellEnd"/>
     </w:p>
     <w:p>
       <w:r>
-        <w:t>How do reference ?!</w:t>
-      </w:r>
+        <w:t xml:space="preserve">How do </w:t>
+      </w:r>
+      <w:proofErr w:type="gramStart"/>
+      <w:r>
+        <w:t>reference ?!</w:t>
+      </w:r>
+      <w:proofErr w:type="gramEnd"/>
     </w:p>
     <w:p>
       <w:pPr>
@@ -243,47 +255,7 @@
         <w:t xml:space="preserve"> (Accessed On: 22 November 2024)</w:t>
       </w:r>
     </w:p>
-    <w:p>
-      <w:pPr>
-        <w:rPr>
-          <w:b/>
-          <w:bCs/>
-        </w:rPr>
-      </w:pPr>
-      <w:r>
-        <w:rPr>
-          <w:b/>
-          <w:bCs/>
-        </w:rPr>
-        <w:t>Wide string from narrow</w:t>
-      </w:r>
-    </w:p>
-    <w:p>
-      <w:r>
-        <w:t xml:space="preserve">Christopher (2011) </w:t>
-      </w:r>
-      <w:r>
-        <w:rPr>
-          <w:i/>
-          <w:iCs/>
-        </w:rPr>
-        <w:t>Converting Narrow String To Wide String</w:t>
-      </w:r>
-      <w:r>
-        <w:t xml:space="preserve"> Available at: </w:t>
-      </w:r>
-      <w:hyperlink r:id="rId11" w:history="1">
-        <w:r>
-          <w:rPr>
-            <w:rStyle w:val="Hyperlink"/>
-          </w:rPr>
-          <w:t>https://stackoverflow.com/questions/6691555/converting-narrow-string-to-wide-string</w:t>
-        </w:r>
-      </w:hyperlink>
-      <w:r>
-        <w:t xml:space="preserve"> (Accessed On: 29 November 2024)</w:t>
-      </w:r>
-    </w:p>
+    <w:p/>
     <w:sectPr>
       <w:pgSz w:w="11906" w:h="16838"/>
       <w:pgMar w:top="1440" w:right="1440" w:bottom="1440" w:left="1440" w:header="708" w:footer="708" w:gutter="0"/>

</xml_diff>

<commit_message>
Added: references to doc
</commit_message>
<xml_diff>
--- a/References.docx
+++ b/References.docx
@@ -47,13 +47,8 @@
       </w:r>
     </w:p>
     <w:p>
-      <w:proofErr w:type="spellStart"/>
-      <w:r>
-        <w:t>bvisness</w:t>
-      </w:r>
-      <w:proofErr w:type="spellEnd"/>
-      <w:r>
-        <w:t xml:space="preserve"> (2016) Handmade Math (v2.0.0) [C++]. </w:t>
+      <w:r>
+        <w:t xml:space="preserve">bvisness (2016) Handmade Math (v2.0.0) [C++]. </w:t>
       </w:r>
       <w:hyperlink r:id="rId8" w:history="1">
         <w:r>
@@ -146,21 +141,14 @@
       </w:r>
     </w:p>
     <w:p>
-      <w:proofErr w:type="spellStart"/>
       <w:r>
         <w:t>Windows.h</w:t>
       </w:r>
-      <w:proofErr w:type="spellEnd"/>
-    </w:p>
-    <w:p>
-      <w:r>
-        <w:t xml:space="preserve">How do </w:t>
-      </w:r>
-      <w:proofErr w:type="gramStart"/>
-      <w:r>
-        <w:t>reference ?!</w:t>
-      </w:r>
-      <w:proofErr w:type="gramEnd"/>
+    </w:p>
+    <w:p>
+      <w:r>
+        <w:t>How do reference ?!</w:t>
+      </w:r>
     </w:p>
     <w:p>
       <w:pPr>
@@ -283,6 +271,11 @@
       </w:r>
       <w:r>
         <w:t xml:space="preserve"> Available at: https://learnopengl.com/Advanced-Lighting/Bloom (Accessed: 5 December 2024)</w:t>
+      </w:r>
+    </w:p>
+    <w:p>
+      <w:r>
+        <w:t>Please add engine architecture reference for pool allocator</w:t>
       </w:r>
     </w:p>
     <w:sectPr>

</xml_diff>

<commit_message>
Added: Pool Allocator & Smart Pointers
Smart pointers may get new and delete support too. (Gregory, 2018)
</commit_message>
<xml_diff>
--- a/References.docx
+++ b/References.docx
@@ -47,8 +47,13 @@
       </w:r>
     </w:p>
     <w:p>
-      <w:r>
-        <w:t xml:space="preserve">bvisness (2016) Handmade Math (v2.0.0) [C++]. </w:t>
+      <w:proofErr w:type="spellStart"/>
+      <w:r>
+        <w:t>bvisness</w:t>
+      </w:r>
+      <w:proofErr w:type="spellEnd"/>
+      <w:r>
+        <w:t xml:space="preserve"> (2016) Handmade Math (v2.0.0) [C++]. </w:t>
       </w:r>
       <w:hyperlink r:id="rId8" w:history="1">
         <w:r>
@@ -141,14 +146,21 @@
       </w:r>
     </w:p>
     <w:p>
+      <w:proofErr w:type="spellStart"/>
       <w:r>
         <w:t>Windows.h</w:t>
       </w:r>
-    </w:p>
-    <w:p>
-      <w:r>
-        <w:t>How do reference ?!</w:t>
-      </w:r>
+      <w:proofErr w:type="spellEnd"/>
+    </w:p>
+    <w:p>
+      <w:r>
+        <w:t xml:space="preserve">How do </w:t>
+      </w:r>
+      <w:proofErr w:type="gramStart"/>
+      <w:r>
+        <w:t>reference ?!</w:t>
+      </w:r>
+      <w:proofErr w:type="gramEnd"/>
     </w:p>
     <w:p>
       <w:pPr>
@@ -275,9 +287,31 @@
     </w:p>
     <w:p>
       <w:r>
-        <w:t>Please add engine architecture reference for pool allocator</w:t>
-      </w:r>
-    </w:p>
+        <w:t xml:space="preserve">Gregory, J. (2018) </w:t>
+      </w:r>
+      <w:r>
+        <w:rPr>
+          <w:i/>
+          <w:iCs/>
+        </w:rPr>
+        <w:t>Game engine architecture</w:t>
+      </w:r>
+      <w:r>
+        <w:t xml:space="preserve">. 3rd edition. </w:t>
+      </w:r>
+      <w:commentRangeStart w:id="3"/>
+      <w:r>
+        <w:t>Massachusetts: A K Peters/CRC Press</w:t>
+      </w:r>
+      <w:commentRangeEnd w:id="3"/>
+      <w:r>
+        <w:rPr>
+          <w:rStyle w:val="CommentReference"/>
+        </w:rPr>
+        <w:commentReference w:id="3"/>
+      </w:r>
+    </w:p>
+    <w:p/>
     <w:sectPr>
       <w:pgSz w:w="11906" w:h="16838"/>
       <w:pgMar w:top="1440" w:right="1440" w:bottom="1440" w:left="1440" w:header="708" w:footer="708" w:gutter="0"/>
@@ -338,6 +372,22 @@
       </w:r>
     </w:p>
   </w:comment>
+  <w:comment w:id="3" w:author="Cormac Somerville" w:date="2024-12-13T11:40:00Z" w:initials="CS">
+    <w:p>
+      <w:pPr>
+        <w:pStyle w:val="CommentText"/>
+      </w:pPr>
+      <w:r>
+        <w:rPr>
+          <w:rStyle w:val="CommentReference"/>
+        </w:rPr>
+        <w:annotationRef/>
+      </w:r>
+      <w:r>
+        <w:t>2 pub companies to locations?</w:t>
+      </w:r>
+    </w:p>
+  </w:comment>
 </w:comments>
 </file>
 
@@ -346,6 +396,7 @@
   <w15:commentEx w15:paraId="3E67B927" w15:done="0"/>
   <w15:commentEx w15:paraId="2C4837E3" w15:done="0"/>
   <w15:commentEx w15:paraId="08671320" w15:done="0"/>
+  <w15:commentEx w15:paraId="6106B1D9" w15:done="0"/>
 </w15:commentsEx>
 </file>
 
@@ -354,6 +405,7 @@
   <w16cex:commentExtensible w16cex:durableId="60BEFFFC" w16cex:dateUtc="2024-11-08T16:04:00Z"/>
   <w16cex:commentExtensible w16cex:durableId="0C21026F" w16cex:dateUtc="2024-10-24T18:11:00Z"/>
   <w16cex:commentExtensible w16cex:durableId="1DAF84B3" w16cex:dateUtc="2024-10-24T17:57:00Z"/>
+  <w16cex:commentExtensible w16cex:durableId="1D32BEF0" w16cex:dateUtc="2024-12-13T11:40:00Z"/>
 </w16cex:commentsExtensible>
 </file>
 
@@ -362,6 +414,7 @@
   <w16cid:commentId w16cid:paraId="3E67B927" w16cid:durableId="60BEFFFC"/>
   <w16cid:commentId w16cid:paraId="2C4837E3" w16cid:durableId="0C21026F"/>
   <w16cid:commentId w16cid:paraId="08671320" w16cid:durableId="1DAF84B3"/>
+  <w16cid:commentId w16cid:paraId="6106B1D9" w16cid:durableId="1D32BEF0"/>
 </w16cid:commentsIds>
 </file>
 
@@ -369,6 +422,9 @@
 <w15:people xmlns:wpc="http://schemas.microsoft.com/office/word/2010/wordprocessingCanvas" xmlns:cx="http://schemas.microsoft.com/office/drawing/2014/chartex" xmlns:cx1="http://schemas.microsoft.com/office/drawing/2015/9/8/chartex" xmlns:cx2="http://schemas.microsoft.com/office/drawing/2015/10/21/chartex" xmlns:cx3="http://schemas.microsoft.com/office/drawing/2016/5/9/chartex" xmlns:cx4="http://schemas.microsoft.com/office/drawing/2016/5/10/chartex" xmlns:cx5="http://schemas.microsoft.com/office/drawing/2016/5/11/chartex" xmlns:cx6="http://schemas.microsoft.com/office/drawing/2016/5/12/chartex" xmlns:cx7="http://schemas.microsoft.com/office/drawing/2016/5/13/chartex" xmlns:cx8="http://schemas.microsoft.com/office/drawing/2016/5/14/chartex" xmlns:mc="http://schemas.openxmlformats.org/markup-compatibility/2006" xmlns:aink="http://schemas.microsoft.com/office/drawing/2016/ink" xmlns:am3d="http://schemas.microsoft.com/office/drawing/2017/model3d" xmlns:o="urn:schemas-microsoft-com:office:office" xmlns:oel="http://schemas.microsoft.com/office/2019/extlst" xmlns:r="http://schemas.openxmlformats.org/officeDocument/2006/relationships" xmlns:m="http://schemas.openxmlformats.org/officeDocument/2006/math" xmlns:v="urn:schemas-microsoft-com:vml" xmlns:wp14="http://schemas.microsoft.com/office/word/2010/wordprocessingDrawing" xmlns:wp="http://schemas.openxmlformats.org/drawingml/2006/wordprocessingDrawing" xmlns:w10="urn:schemas-microsoft-com:office:word" xmlns:w="http://schemas.openxmlformats.org/wordprocessingml/2006/main" xmlns:w14="http://schemas.microsoft.com/office/word/2010/wordml" xmlns:w15="http://schemas.microsoft.com/office/word/2012/wordml" xmlns:w16cex="http://schemas.microsoft.com/office/word/2018/wordml/cex" xmlns:w16cid="http://schemas.microsoft.com/office/word/2016/wordml/cid" xmlns:w16="http://schemas.microsoft.com/office/word/2018/wordml" xmlns:w16du="http://schemas.microsoft.com/office/word/2023/wordml/word16du" xmlns:w16sdtdh="http://schemas.microsoft.com/office/word/2020/wordml/sdtdatahash" xmlns:w16se="http://schemas.microsoft.com/office/word/2015/wordml/symex" xmlns:wpg="http://schemas.microsoft.com/office/word/2010/wordprocessingGroup" xmlns:wpi="http://schemas.microsoft.com/office/word/2010/wordprocessingInk" xmlns:wne="http://schemas.microsoft.com/office/word/2006/wordml" xmlns:wps="http://schemas.microsoft.com/office/word/2010/wordprocessingShape" mc:Ignorable="w14 w15 w16se w16cid w16 w16cex w16sdtdh w16du wp14">
   <w15:person w15:author="CORMAC SOMERVILLE">
     <w15:presenceInfo w15:providerId="AD" w15:userId="S::2200592@uad.ac.uk::43bd6d19-f5b5-4cca-9394-4161d75239a4"/>
+  </w15:person>
+  <w15:person w15:author="Cormac Somerville">
+    <w15:presenceInfo w15:providerId="Windows Live" w15:userId="faa6b5df651c2ac3"/>
   </w15:person>
 </w15:people>
 </file>

</xml_diff>

<commit_message>
Added: Mesh loading with Assimp
(Kulling, no date a)
</commit_message>
<xml_diff>
--- a/References.docx
+++ b/References.docx
@@ -311,7 +311,96 @@
         <w:commentReference w:id="3"/>
       </w:r>
     </w:p>
+    <w:p>
+      <w:pPr>
+        <w:rPr>
+          <w:b/>
+          <w:bCs/>
+        </w:rPr>
+      </w:pPr>
+      <w:proofErr w:type="spellStart"/>
+      <w:r>
+        <w:rPr>
+          <w:b/>
+          <w:bCs/>
+        </w:rPr>
+        <w:t>Assimp</w:t>
+      </w:r>
+      <w:proofErr w:type="spellEnd"/>
+    </w:p>
+    <w:p>
+      <w:r>
+        <w:t xml:space="preserve">Kulling, K (no date a) </w:t>
+      </w:r>
+      <w:proofErr w:type="spellStart"/>
+      <w:r>
+        <w:t>Assimp</w:t>
+      </w:r>
+      <w:proofErr w:type="spellEnd"/>
+      <w:r>
+        <w:t xml:space="preserve"> [C++] </w:t>
+      </w:r>
+      <w:hyperlink r:id="rId11" w:history="1">
+        <w:r>
+          <w:rPr>
+            <w:rStyle w:val="Hyperlink"/>
+          </w:rPr>
+          <w:t>https://github.com/assimp/assimp</w:t>
+        </w:r>
+      </w:hyperlink>
+      <w:r>
+        <w:t xml:space="preserve"> (Accessed On: 13 December 2024)</w:t>
+      </w:r>
+    </w:p>
+    <w:p>
+      <w:r>
+        <w:t>Kulling, K (no date</w:t>
+      </w:r>
+      <w:r>
+        <w:t xml:space="preserve"> b</w:t>
+      </w:r>
+      <w:r>
+        <w:t>) Importing Data</w:t>
+      </w:r>
+      <w:r>
+        <w:t xml:space="preserve"> </w:t>
+      </w:r>
+      <w:r>
+        <w:t>Access by C++ class interface</w:t>
+      </w:r>
+      <w:r>
+        <w:t xml:space="preserve"> </w:t>
+      </w:r>
+      <w:r>
+        <w:t>[C++]</w:t>
+      </w:r>
+      <w:r>
+        <w:t xml:space="preserve"> </w:t>
+      </w:r>
+      <w:r>
+        <w:t>https://assimp-docs.readthedocs.io/en/latest/usage/use_the_lib.html#access-by-c-class-interface</w:t>
+      </w:r>
+      <w:r>
+        <w:t xml:space="preserve"> (Accessed On: 13 December 2024)</w:t>
+      </w:r>
+    </w:p>
     <w:p/>
+    <w:p/>
+    <w:p>
+      <w:pPr>
+        <w:rPr>
+          <w:b/>
+          <w:bCs/>
+        </w:rPr>
+      </w:pPr>
+      <w:r>
+        <w:rPr>
+          <w:b/>
+          <w:bCs/>
+        </w:rPr>
+        <w:t>Author, Initial (year) Title of program or code (code version) [type of code]. Web address.</w:t>
+      </w:r>
+    </w:p>
     <w:sectPr>
       <w:pgSz w:w="11906" w:h="16838"/>
       <w:pgMar w:top="1440" w:right="1440" w:bottom="1440" w:left="1440" w:header="708" w:footer="708" w:gutter="0"/>
@@ -372,7 +461,7 @@
       </w:r>
     </w:p>
   </w:comment>
-  <w:comment w:id="3" w:author="Cormac Somerville" w:date="2024-12-13T11:40:00Z" w:initials="CS">
+  <w:comment w:id="3" w:author="CORMAC SOMERVILLE" w:date="2024-12-13T11:40:00Z" w:initials="CS">
     <w:p>
       <w:pPr>
         <w:pStyle w:val="CommentText"/>
@@ -422,9 +511,6 @@
 <w15:people xmlns:wpc="http://schemas.microsoft.com/office/word/2010/wordprocessingCanvas" xmlns:cx="http://schemas.microsoft.com/office/drawing/2014/chartex" xmlns:cx1="http://schemas.microsoft.com/office/drawing/2015/9/8/chartex" xmlns:cx2="http://schemas.microsoft.com/office/drawing/2015/10/21/chartex" xmlns:cx3="http://schemas.microsoft.com/office/drawing/2016/5/9/chartex" xmlns:cx4="http://schemas.microsoft.com/office/drawing/2016/5/10/chartex" xmlns:cx5="http://schemas.microsoft.com/office/drawing/2016/5/11/chartex" xmlns:cx6="http://schemas.microsoft.com/office/drawing/2016/5/12/chartex" xmlns:cx7="http://schemas.microsoft.com/office/drawing/2016/5/13/chartex" xmlns:cx8="http://schemas.microsoft.com/office/drawing/2016/5/14/chartex" xmlns:mc="http://schemas.openxmlformats.org/markup-compatibility/2006" xmlns:aink="http://schemas.microsoft.com/office/drawing/2016/ink" xmlns:am3d="http://schemas.microsoft.com/office/drawing/2017/model3d" xmlns:o="urn:schemas-microsoft-com:office:office" xmlns:oel="http://schemas.microsoft.com/office/2019/extlst" xmlns:r="http://schemas.openxmlformats.org/officeDocument/2006/relationships" xmlns:m="http://schemas.openxmlformats.org/officeDocument/2006/math" xmlns:v="urn:schemas-microsoft-com:vml" xmlns:wp14="http://schemas.microsoft.com/office/word/2010/wordprocessingDrawing" xmlns:wp="http://schemas.openxmlformats.org/drawingml/2006/wordprocessingDrawing" xmlns:w10="urn:schemas-microsoft-com:office:word" xmlns:w="http://schemas.openxmlformats.org/wordprocessingml/2006/main" xmlns:w14="http://schemas.microsoft.com/office/word/2010/wordml" xmlns:w15="http://schemas.microsoft.com/office/word/2012/wordml" xmlns:w16cex="http://schemas.microsoft.com/office/word/2018/wordml/cex" xmlns:w16cid="http://schemas.microsoft.com/office/word/2016/wordml/cid" xmlns:w16="http://schemas.microsoft.com/office/word/2018/wordml" xmlns:w16du="http://schemas.microsoft.com/office/word/2023/wordml/word16du" xmlns:w16sdtdh="http://schemas.microsoft.com/office/word/2020/wordml/sdtdatahash" xmlns:w16se="http://schemas.microsoft.com/office/word/2015/wordml/symex" xmlns:wpg="http://schemas.microsoft.com/office/word/2010/wordprocessingGroup" xmlns:wpi="http://schemas.microsoft.com/office/word/2010/wordprocessingInk" xmlns:wne="http://schemas.microsoft.com/office/word/2006/wordml" xmlns:wps="http://schemas.microsoft.com/office/word/2010/wordprocessingShape" mc:Ignorable="w14 w15 w16se w16cid w16 w16cex w16sdtdh w16du wp14">
   <w15:person w15:author="CORMAC SOMERVILLE">
     <w15:presenceInfo w15:providerId="AD" w15:userId="S::2200592@uad.ac.uk::43bd6d19-f5b5-4cca-9394-4161d75239a4"/>
-  </w15:person>
-  <w15:person w15:author="Cormac Somerville">
-    <w15:presenceInfo w15:providerId="Windows Live" w15:userId="faa6b5df651c2ac3"/>
   </w15:person>
 </w15:people>
 </file>

</xml_diff>

<commit_message>
Added: Godot to references
Inspiration reference
</commit_message>
<xml_diff>
--- a/References.docx
+++ b/References.docx
@@ -47,13 +47,8 @@
       </w:r>
     </w:p>
     <w:p>
-      <w:proofErr w:type="spellStart"/>
-      <w:r>
-        <w:t>bvisness</w:t>
-      </w:r>
-      <w:proofErr w:type="spellEnd"/>
-      <w:r>
-        <w:t xml:space="preserve"> (2016) Handmade Math (v2.0.0) [C++]. </w:t>
+      <w:r>
+        <w:t xml:space="preserve">bvisness (2016) Handmade Math (v2.0.0) [C++]. </w:t>
       </w:r>
       <w:hyperlink r:id="rId8" w:history="1">
         <w:r>
@@ -146,21 +141,14 @@
       </w:r>
     </w:p>
     <w:p>
-      <w:proofErr w:type="spellStart"/>
       <w:r>
         <w:t>Windows.h</w:t>
       </w:r>
-      <w:proofErr w:type="spellEnd"/>
-    </w:p>
-    <w:p>
-      <w:r>
-        <w:t xml:space="preserve">How do </w:t>
-      </w:r>
-      <w:proofErr w:type="gramStart"/>
-      <w:r>
-        <w:t>reference ?!</w:t>
-      </w:r>
-      <w:proofErr w:type="gramEnd"/>
+    </w:p>
+    <w:p>
+      <w:r>
+        <w:t>How do reference ?!</w:t>
+      </w:r>
     </w:p>
     <w:p>
       <w:pPr>
@@ -318,7 +306,6 @@
           <w:bCs/>
         </w:rPr>
       </w:pPr>
-      <w:proofErr w:type="spellStart"/>
       <w:r>
         <w:rPr>
           <w:b/>
@@ -326,19 +313,10 @@
         </w:rPr>
         <w:t>Assimp</w:t>
       </w:r>
-      <w:proofErr w:type="spellEnd"/>
-    </w:p>
-    <w:p>
-      <w:r>
-        <w:t xml:space="preserve">Kulling, K (no date a) </w:t>
-      </w:r>
-      <w:proofErr w:type="spellStart"/>
-      <w:r>
-        <w:t>Assimp</w:t>
-      </w:r>
-      <w:proofErr w:type="spellEnd"/>
-      <w:r>
-        <w:t xml:space="preserve"> [C++] </w:t>
+    </w:p>
+    <w:p>
+      <w:r>
+        <w:t xml:space="preserve">Kulling, K (no date a) Assimp [C++] </w:t>
       </w:r>
       <w:hyperlink r:id="rId11" w:history="1">
         <w:r>
@@ -364,13 +342,8 @@
       </w:r>
     </w:p>
     <w:p>
-      <w:proofErr w:type="spellStart"/>
-      <w:r>
-        <w:t>Rouwe</w:t>
-      </w:r>
-      <w:proofErr w:type="spellEnd"/>
-      <w:r>
-        <w:t>, J.</w:t>
+      <w:r>
+        <w:t>Rouwe, J.</w:t>
       </w:r>
       <w:r>
         <w:t xml:space="preserve"> (</w:t>
@@ -411,13 +384,8 @@
           <w:shd w:val="clear" w:color="auto" w:fill="FFFFFF"/>
         </w:rPr>
       </w:pPr>
-      <w:proofErr w:type="spellStart"/>
-      <w:r>
-        <w:t>Rouwe</w:t>
-      </w:r>
-      <w:proofErr w:type="spellEnd"/>
-      <w:r>
-        <w:t>, J.</w:t>
+      <w:r>
+        <w:t>Rouwe, J.</w:t>
       </w:r>
       <w:r>
         <w:t xml:space="preserve"> </w:t>
@@ -435,15 +403,7 @@
         <w:t>)</w:t>
       </w:r>
       <w:r>
-        <w:t xml:space="preserve"> </w:t>
-      </w:r>
-      <w:proofErr w:type="spellStart"/>
-      <w:r>
-        <w:t>JoltPhysics</w:t>
-      </w:r>
-      <w:proofErr w:type="spellEnd"/>
-      <w:r>
-        <w:t xml:space="preserve"> HelloWorld.cpp </w:t>
+        <w:t xml:space="preserve"> JoltPhysics HelloWorld.cpp </w:t>
       </w:r>
       <w:hyperlink r:id="rId13" w:history="1">
         <w:r>
@@ -458,11 +418,9 @@
       </w:r>
     </w:p>
     <w:p>
-      <w:proofErr w:type="spellStart"/>
       <w:r>
         <w:t>Doxygem</w:t>
       </w:r>
-      <w:proofErr w:type="spellEnd"/>
     </w:p>
     <w:p>
       <w:r>
@@ -475,7 +433,6 @@
       <w:r>
         <w:t xml:space="preserve">) </w:t>
       </w:r>
-      <w:proofErr w:type="spellStart"/>
       <w:r>
         <w:rPr>
           <w:i/>
@@ -483,7 +440,6 @@
         </w:rPr>
         <w:t>Doxygen</w:t>
       </w:r>
-      <w:proofErr w:type="spellEnd"/>
       <w:r>
         <w:rPr>
           <w:i/>
@@ -492,30 +448,60 @@
         <w:t xml:space="preserve"> v1.12.0</w:t>
       </w:r>
       <w:r>
+        <w:t xml:space="preserve"> Accessible at: </w:t>
+      </w:r>
+      <w:r>
+        <w:t xml:space="preserve">https://www.doxygen.nl/download.html </w:t>
+      </w:r>
+      <w:r>
+        <w:t xml:space="preserve"> (Accessed</w:t>
+      </w:r>
+      <w:r>
+        <w:t xml:space="preserve"> on:</w:t>
+      </w:r>
+      <w:r>
+        <w:t xml:space="preserve"> 17 December 2024)</w:t>
+      </w:r>
+    </w:p>
+    <w:p>
+      <w:r>
+        <w:t>Godot Foundation (</w:t>
+      </w:r>
+      <w:r>
+        <w:t>2007</w:t>
+      </w:r>
+      <w:r>
+        <w:t xml:space="preserve">) </w:t>
+      </w:r>
+      <w:r>
+        <w:rPr>
+          <w:i/>
+          <w:iCs/>
+        </w:rPr>
+        <w:t>Godot</w:t>
+      </w:r>
+      <w:r>
+        <w:rPr>
+          <w:i/>
+          <w:iCs/>
+        </w:rPr>
         <w:t xml:space="preserve"> </w:t>
       </w:r>
       <w:r>
-        <w:t xml:space="preserve">Accessible </w:t>
-      </w:r>
-      <w:r>
-        <w:t xml:space="preserve">at: </w:t>
-      </w:r>
-      <w:proofErr w:type="gramStart"/>
-      <w:r>
-        <w:t>https://www.doxygen.nl/download.html</w:t>
-      </w:r>
-      <w:r>
-        <w:t xml:space="preserve"> </w:t>
-      </w:r>
-      <w:r>
-        <w:t xml:space="preserve"> (</w:t>
-      </w:r>
-      <w:proofErr w:type="gramEnd"/>
-      <w:r>
-        <w:t>Accessed 17 December 2024)</w:t>
-      </w:r>
-    </w:p>
-    <w:p/>
+        <w:t xml:space="preserve">Accessible at: </w:t>
+      </w:r>
+      <w:hyperlink r:id="rId14" w:history="1">
+        <w:r>
+          <w:rPr>
+            <w:rStyle w:val="Hyperlink"/>
+          </w:rPr>
+          <w:t>https://godotengine.org/</w:t>
+        </w:r>
+      </w:hyperlink>
+      <w:r>
+        <w:t xml:space="preserve"> (Accessed On: 17 December 2024)</w:t>
+      </w:r>
+    </w:p>
     <w:p>
       <w:pPr>
         <w:rPr>

</xml_diff>